<commit_message>
renamed supplementary materials file
</commit_message>
<xml_diff>
--- a/communications/resubmission JBTEP/response to reviewers letter.docx
+++ b/communications/resubmission JBTEP/response to reviewers letter.docx
@@ -71,15 +71,12 @@
     <w:p/>
     <w:p>
       <w:r>
-        <w:t>Kind regards,</w:t>
-      </w:r>
-    </w:p>
-    <w:p>
-      <w:r>
-        <w:t xml:space="preserve">Dr. </w:t>
-      </w:r>
-      <w:r>
-        <w:t>Ian Hussey</w:t>
+        <w:t>Kind regards</w:t>
+      </w:r>
+    </w:p>
+    <w:p>
+      <w:r>
+        <w:t>[anonymised for peer review]</w:t>
       </w:r>
     </w:p>
     <w:p>

</xml_diff>